<commit_message>
Finsihed the Bericht thingy
</commit_message>
<xml_diff>
--- a/Documents/Dokumentation Projekt.docx
+++ b/Documents/Dokumentation Projekt.docx
@@ -1,30 +1,7 @@
 
 <file path=word/document.xml><?xml version="1.0" encoding="utf-8"?>
-<w:document xmlns:wpc="http://schemas.microsoft.com/office/word/2010/wordprocessingCanvas" xmlns:cx="http://schemas.microsoft.com/office/drawing/2014/chartex" xmlns:cx1="http://schemas.microsoft.com/office/drawing/2015/9/8/chartex" xmlns:cx2="http://schemas.microsoft.com/office/drawing/2015/10/21/chartex" xmlns:cx3="http://schemas.microsoft.com/office/drawing/2016/5/9/chartex" xmlns:cx4="http://schemas.microsoft.com/office/drawing/2016/5/10/chartex" xmlns:cx5="http://schemas.microsoft.com/office/drawing/2016/5/11/chartex" xmlns:cx6="http://schemas.microsoft.com/office/drawing/2016/5/12/chartex" xmlns:cx7="http://schemas.microsoft.com/office/drawing/2016/5/13/chartex" xmlns:cx8="http://schemas.microsoft.com/office/drawing/2016/5/14/chartex" xmlns:mc="http://schemas.openxmlformats.org/markup-compatibility/2006" xmlns:aink="http://schemas.microsoft.com/office/drawing/2016/ink" xmlns:am3d="http://schemas.microsoft.com/office/drawing/2017/model3d" xmlns:o="urn:schemas-microsoft-com:office:office" xmlns:r="http://schemas.openxmlformats.org/officeDocument/2006/relationships" xmlns:m="http://schemas.openxmlformats.org/officeDocument/2006/math" xmlns:v="urn:schemas-microsoft-com:vml" xmlns:wp14="http://schemas.microsoft.com/office/word/2010/wordprocessingDrawing" xmlns:wp="http://schemas.openxmlformats.org/drawingml/2006/wordprocessingDrawing" xmlns:w10="urn:schemas-microsoft-com:office:word" xmlns:w="http://schemas.openxmlformats.org/wordprocessingml/2006/main" xmlns:w14="http://schemas.microsoft.com/office/word/2010/wordml" xmlns:w15="http://schemas.microsoft.com/office/word/2012/wordml" xmlns:w16cex="http://schemas.microsoft.com/office/word/2018/wordml/cex" xmlns:w16cid="http://schemas.microsoft.com/office/word/2016/wordml/cid" xmlns:w16="http://schemas.microsoft.com/office/word/2018/wordml" xmlns:w16sdtdh="http://schemas.microsoft.com/office/word/2020/wordml/sdtdatahash" xmlns:w16se="http://schemas.microsoft.com/office/word/2015/wordml/symex" xmlns:wpg="http://schemas.microsoft.com/office/word/2010/wordprocessingGroup" xmlns:wpi="http://schemas.microsoft.com/office/word/2010/wordprocessingInk" xmlns:wne="http://schemas.microsoft.com/office/word/2006/wordml" xmlns:wps="http://schemas.microsoft.com/office/word/2010/wordprocessingShape" mc:Ignorable="w14 w15 w16se w16cid w16 w16cex w16sdtdh wp14">
+<w:document xmlns:wpc="http://schemas.microsoft.com/office/word/2010/wordprocessingCanvas" xmlns:cx="http://schemas.microsoft.com/office/drawing/2014/chartex" xmlns:cx1="http://schemas.microsoft.com/office/drawing/2015/9/8/chartex" xmlns:cx2="http://schemas.microsoft.com/office/drawing/2015/10/21/chartex" xmlns:cx3="http://schemas.microsoft.com/office/drawing/2016/5/9/chartex" xmlns:cx4="http://schemas.microsoft.com/office/drawing/2016/5/10/chartex" xmlns:cx5="http://schemas.microsoft.com/office/drawing/2016/5/11/chartex" xmlns:cx6="http://schemas.microsoft.com/office/drawing/2016/5/12/chartex" xmlns:cx7="http://schemas.microsoft.com/office/drawing/2016/5/13/chartex" xmlns:cx8="http://schemas.microsoft.com/office/drawing/2016/5/14/chartex" xmlns:mc="http://schemas.openxmlformats.org/markup-compatibility/2006" xmlns:aink="http://schemas.microsoft.com/office/drawing/2016/ink" xmlns:am3d="http://schemas.microsoft.com/office/drawing/2017/model3d" xmlns:o="urn:schemas-microsoft-com:office:office" xmlns:oel="http://schemas.microsoft.com/office/2019/extlst" xmlns:r="http://schemas.openxmlformats.org/officeDocument/2006/relationships" xmlns:m="http://schemas.openxmlformats.org/officeDocument/2006/math" xmlns:v="urn:schemas-microsoft-com:vml" xmlns:wp14="http://schemas.microsoft.com/office/word/2010/wordprocessingDrawing" xmlns:wp="http://schemas.openxmlformats.org/drawingml/2006/wordprocessingDrawing" xmlns:w10="urn:schemas-microsoft-com:office:word" xmlns:w="http://schemas.openxmlformats.org/wordprocessingml/2006/main" xmlns:w14="http://schemas.microsoft.com/office/word/2010/wordml" xmlns:w15="http://schemas.microsoft.com/office/word/2012/wordml" xmlns:w16cex="http://schemas.microsoft.com/office/word/2018/wordml/cex" xmlns:w16cid="http://schemas.microsoft.com/office/word/2016/wordml/cid" xmlns:w16="http://schemas.microsoft.com/office/word/2018/wordml" xmlns:w16sdtdh="http://schemas.microsoft.com/office/word/2020/wordml/sdtdatahash" xmlns:w16se="http://schemas.microsoft.com/office/word/2015/wordml/symex" xmlns:wpg="http://schemas.microsoft.com/office/word/2010/wordprocessingGroup" xmlns:wpi="http://schemas.microsoft.com/office/word/2010/wordprocessingInk" xmlns:wne="http://schemas.microsoft.com/office/word/2006/wordml" xmlns:wps="http://schemas.microsoft.com/office/word/2010/wordprocessingShape" mc:Ignorable="w14 w15 w16se w16cid w16 w16cex w16sdtdh wp14">
   <w:body>
-    <w:p>
-      <w:pPr>
-        <w:rPr>
-          <w:b/>
-          <w:bCs/>
-          <w:color w:val="FF0000"/>
-          <w:sz w:val="28"/>
-          <w:szCs w:val="28"/>
-          <w:lang w:val="de-CH"/>
-        </w:rPr>
-      </w:pPr>
-      <w:r>
-        <w:rPr>
-          <w:b/>
-          <w:bCs/>
-          <w:color w:val="FF0000"/>
-          <w:sz w:val="28"/>
-          <w:szCs w:val="28"/>
-          <w:lang w:val="de-CH"/>
-        </w:rPr>
-        <w:t>Dokumentation Projekt-Arbeit</w:t>
-      </w:r>
-    </w:p>
     <w:p>
       <w:pPr>
         <w:rPr>
@@ -263,13 +240,33 @@
         <w:rPr>
           <w:lang w:val="de-CH"/>
         </w:rPr>
-        <w:t xml:space="preserve"> Mecanum-Wheel </w:t>
-      </w:r>
-      <w:r>
-        <w:rPr>
-          <w:lang w:val="de-CH"/>
-        </w:rPr>
-        <w:t>Rad modellieren</w:t>
+        <w:t xml:space="preserve"> </w:t>
+      </w:r>
+      <w:proofErr w:type="spellStart"/>
+      <w:r>
+        <w:rPr>
+          <w:lang w:val="de-CH"/>
+        </w:rPr>
+        <w:t>Mecanum</w:t>
+      </w:r>
+      <w:proofErr w:type="spellEnd"/>
+      <w:r>
+        <w:rPr>
+          <w:lang w:val="de-CH"/>
+        </w:rPr>
+        <w:t>-</w:t>
+      </w:r>
+      <w:r>
+        <w:rPr>
+          <w:lang w:val="de-CH"/>
+        </w:rPr>
+        <w:t>Rad</w:t>
+      </w:r>
+      <w:r>
+        <w:rPr>
+          <w:lang w:val="de-CH"/>
+        </w:rPr>
+        <w:t xml:space="preserve"> modellieren</w:t>
       </w:r>
     </w:p>
     <w:p>
@@ -730,7 +727,21 @@
         <w:rPr>
           <w:lang w:val="de-CH"/>
         </w:rPr>
-        <w:t>g neuer verbesserten Mecanum-Wheel Räder</w:t>
+        <w:t xml:space="preserve">g neuer verbesserten </w:t>
+      </w:r>
+      <w:proofErr w:type="spellStart"/>
+      <w:r>
+        <w:rPr>
+          <w:lang w:val="de-CH"/>
+        </w:rPr>
+        <w:t>Mecanum</w:t>
+      </w:r>
+      <w:proofErr w:type="spellEnd"/>
+      <w:r>
+        <w:rPr>
+          <w:lang w:val="de-CH"/>
+        </w:rPr>
+        <w:t>- Räder</w:t>
       </w:r>
     </w:p>
     <w:p>
@@ -762,7 +773,21 @@
         <w:rPr>
           <w:lang w:val="de-CH"/>
         </w:rPr>
-        <w:t xml:space="preserve">Programmierung eines Accespoint-Webservers </w:t>
+        <w:t xml:space="preserve">Programmierung eines </w:t>
+      </w:r>
+      <w:proofErr w:type="spellStart"/>
+      <w:r>
+        <w:rPr>
+          <w:lang w:val="de-CH"/>
+        </w:rPr>
+        <w:t>Accespoint</w:t>
+      </w:r>
+      <w:proofErr w:type="spellEnd"/>
+      <w:r>
+        <w:rPr>
+          <w:lang w:val="de-CH"/>
+        </w:rPr>
+        <w:t xml:space="preserve">-Webservers </w:t>
       </w:r>
     </w:p>
     <w:p>
@@ -894,13 +919,104 @@
           <w:lang w:val="de-CH"/>
         </w:rPr>
       </w:pPr>
-      <w:r>
-        <w:rPr>
-          <w:b/>
-          <w:bCs/>
-          <w:color w:val="00B050"/>
-          <w:lang w:val="de-CH"/>
-        </w:rPr>
+    </w:p>
+    <w:p>
+      <w:pPr>
+        <w:rPr>
+          <w:b/>
+          <w:bCs/>
+          <w:color w:val="00B050"/>
+          <w:lang w:val="de-CH"/>
+        </w:rPr>
+      </w:pPr>
+    </w:p>
+    <w:p>
+      <w:pPr>
+        <w:rPr>
+          <w:b/>
+          <w:bCs/>
+          <w:color w:val="00B050"/>
+          <w:lang w:val="de-CH"/>
+        </w:rPr>
+      </w:pPr>
+    </w:p>
+    <w:p>
+      <w:pPr>
+        <w:rPr>
+          <w:b/>
+          <w:bCs/>
+          <w:color w:val="00B050"/>
+          <w:lang w:val="de-CH"/>
+        </w:rPr>
+      </w:pPr>
+    </w:p>
+    <w:p>
+      <w:pPr>
+        <w:rPr>
+          <w:b/>
+          <w:bCs/>
+          <w:color w:val="00B050"/>
+          <w:lang w:val="de-CH"/>
+        </w:rPr>
+      </w:pPr>
+    </w:p>
+    <w:p>
+      <w:pPr>
+        <w:rPr>
+          <w:b/>
+          <w:bCs/>
+          <w:color w:val="00B050"/>
+          <w:lang w:val="de-CH"/>
+        </w:rPr>
+      </w:pPr>
+    </w:p>
+    <w:p>
+      <w:pPr>
+        <w:rPr>
+          <w:b/>
+          <w:bCs/>
+          <w:color w:val="00B050"/>
+          <w:lang w:val="de-CH"/>
+        </w:rPr>
+      </w:pPr>
+    </w:p>
+    <w:p>
+      <w:pPr>
+        <w:rPr>
+          <w:b/>
+          <w:bCs/>
+          <w:color w:val="00B050"/>
+          <w:lang w:val="de-CH"/>
+        </w:rPr>
+      </w:pPr>
+    </w:p>
+    <w:p>
+      <w:pPr>
+        <w:rPr>
+          <w:b/>
+          <w:bCs/>
+          <w:color w:val="00B050"/>
+          <w:lang w:val="de-CH"/>
+        </w:rPr>
+      </w:pPr>
+    </w:p>
+    <w:p>
+      <w:pPr>
+        <w:rPr>
+          <w:b/>
+          <w:bCs/>
+          <w:color w:val="00B050"/>
+          <w:lang w:val="de-CH"/>
+        </w:rPr>
+      </w:pPr>
+      <w:r>
+        <w:rPr>
+          <w:b/>
+          <w:bCs/>
+          <w:color w:val="00B050"/>
+          <w:lang w:val="de-CH"/>
+        </w:rPr>
+        <w:lastRenderedPageBreak/>
         <w:t>Frühlingsferien:</w:t>
       </w:r>
     </w:p>
@@ -1139,7 +1255,21 @@
           <w:color w:val="000000" w:themeColor="text1"/>
           <w:lang w:val="de-CH"/>
         </w:rPr>
-        <w:t>Mi. 20.04: Ein Test des Körpers ausgedruckt und die Haltung für den Motor ummodelliert.</w:t>
+        <w:t xml:space="preserve">Mi. 20.04: Ein Test des Körpers ausgedruckt und die Haltung für den Motor </w:t>
+      </w:r>
+      <w:r>
+        <w:rPr>
+          <w:color w:val="000000" w:themeColor="text1"/>
+          <w:lang w:val="de-CH"/>
+        </w:rPr>
+        <w:t>um modelliert</w:t>
+      </w:r>
+      <w:r>
+        <w:rPr>
+          <w:color w:val="000000" w:themeColor="text1"/>
+          <w:lang w:val="de-CH"/>
+        </w:rPr>
+        <w:t>.</w:t>
       </w:r>
     </w:p>
     <w:p>
@@ -1157,7 +1287,6 @@
           <w:color w:val="000000" w:themeColor="text1"/>
           <w:lang w:val="de-CH"/>
         </w:rPr>
-        <w:lastRenderedPageBreak/>
         <w:t>Do. 21.04: Alle Teile nachgemessen und dazu die Modelle wieder angepasst, weil beim Testen nicht alles gepasst hat und die Motor-Haltung nicht optimal war zum Ausdrucken.</w:t>
       </w:r>
     </w:p>
@@ -1301,6 +1430,33 @@
           <w:lang w:val="de-CH"/>
         </w:rPr>
         <w:t xml:space="preserve"> Der Körper wurde ausgedruckt und ich konnte die ersten Tests durchführen: Passt alles in die Schlitze, passen die Motoren, funktioniert das Auto überhaupt. Als ich alles durchgetestet habe, habe ich die Batterien integriert, und VOILA: ES FUNKTIONIERT. Es war jedoch manchmal ein bisschen ungenau, doch alles hat einigermassen nach Plan funktioniert.</w:t>
+      </w:r>
+    </w:p>
+    <w:p>
+      <w:pPr>
+        <w:tabs>
+          <w:tab w:val="left" w:pos="1632"/>
+        </w:tabs>
+        <w:rPr>
+          <w:color w:val="000000" w:themeColor="text1"/>
+          <w:lang w:val="de-CH"/>
+        </w:rPr>
+      </w:pPr>
+      <w:r>
+        <w:rPr>
+          <w:b/>
+          <w:bCs/>
+          <w:color w:val="00B050"/>
+          <w:lang w:val="de-CH"/>
+        </w:rPr>
+        <w:t>Do. 28.04- 02.04:</w:t>
+      </w:r>
+      <w:r>
+        <w:rPr>
+          <w:color w:val="000000" w:themeColor="text1"/>
+          <w:lang w:val="de-CH"/>
+        </w:rPr>
+        <w:t xml:space="preserve"> Angefangen den Bericht zu schreiben.</w:t>
       </w:r>
     </w:p>
     <w:sectPr>

</xml_diff>